<commit_message>
Completed plan doc 1st draft
Completed first draft of planning and design document. Will be updated once mockups are created.
</commit_message>
<xml_diff>
--- a/Documentation/PROG7311 POS System Planning.docx
+++ b/Documentation/PROG7311 POS System Planning.docx
@@ -10,7 +10,6 @@
           <w:docPartUnique/>
         </w:docPartObj>
       </w:sdtPr>
-      <w:sdtEndPr/>
       <w:sdtContent>
         <w:p>
           <w:r>
@@ -96,7 +95,6 @@
                                     <w:dataBinding w:prefixMappings="xmlns:ns0='http://purl.org/dc/elements/1.1/' xmlns:ns1='http://schemas.openxmlformats.org/package/2006/metadata/core-properties' " w:xpath="/ns1:coreProperties[1]/ns0:title[1]" w:storeItemID="{6C3C8BC8-F283-45AE-878A-BAB7291924A1}"/>
                                     <w:text/>
                                   </w:sdtPr>
-                                  <w:sdtEndPr/>
                                   <w:sdtContent>
                                     <w:p>
                                       <w:pPr>
@@ -134,7 +132,6 @@
                                     <w:dataBinding w:prefixMappings="xmlns:ns0='http://purl.org/dc/elements/1.1/' xmlns:ns1='http://schemas.openxmlformats.org/package/2006/metadata/core-properties' " w:xpath="/ns1:coreProperties[1]/ns0:subject[1]" w:storeItemID="{6C3C8BC8-F283-45AE-878A-BAB7291924A1}"/>
                                     <w:text/>
                                   </w:sdtPr>
-                                  <w:sdtEndPr/>
                                   <w:sdtContent>
                                     <w:p>
                                       <w:pPr>
@@ -255,7 +252,6 @@
                                     <w:dataBinding w:prefixMappings="xmlns:ns0='http://purl.org/dc/elements/1.1/' xmlns:ns1='http://schemas.openxmlformats.org/package/2006/metadata/core-properties' " w:xpath="/ns1:coreProperties[1]/ns0:creator[1]" w:storeItemID="{6C3C8BC8-F283-45AE-878A-BAB7291924A1}"/>
                                     <w:text/>
                                   </w:sdtPr>
-                                  <w:sdtEndPr/>
                                   <w:sdtContent>
                                     <w:p>
                                       <w:pPr>
@@ -316,7 +312,6 @@
                                       <w:dataBinding w:prefixMappings="xmlns:ns0='http://schemas.microsoft.com/office/2006/coverPageProps' " w:xpath="/ns0:CoverPageProperties[1]/ns0:CompanyAddress[1]" w:storeItemID="{55AF091B-3C7A-41E3-B477-F2FDAA23CFDA}"/>
                                       <w:text/>
                                     </w:sdtPr>
-                                    <w:sdtEndPr/>
                                     <w:sdtContent>
                                       <w:r>
                                         <w:rPr>
@@ -370,7 +365,6 @@
                               <w:dataBinding w:prefixMappings="xmlns:ns0='http://purl.org/dc/elements/1.1/' xmlns:ns1='http://schemas.openxmlformats.org/package/2006/metadata/core-properties' " w:xpath="/ns1:coreProperties[1]/ns0:title[1]" w:storeItemID="{6C3C8BC8-F283-45AE-878A-BAB7291924A1}"/>
                               <w:text/>
                             </w:sdtPr>
-                            <w:sdtEndPr/>
                             <w:sdtContent>
                               <w:p>
                                 <w:pPr>
@@ -408,7 +402,6 @@
                               <w:dataBinding w:prefixMappings="xmlns:ns0='http://purl.org/dc/elements/1.1/' xmlns:ns1='http://schemas.openxmlformats.org/package/2006/metadata/core-properties' " w:xpath="/ns1:coreProperties[1]/ns0:subject[1]" w:storeItemID="{6C3C8BC8-F283-45AE-878A-BAB7291924A1}"/>
                               <w:text/>
                             </w:sdtPr>
-                            <w:sdtEndPr/>
                             <w:sdtContent>
                               <w:p>
                                 <w:pPr>
@@ -454,7 +447,6 @@
                               <w:dataBinding w:prefixMappings="xmlns:ns0='http://purl.org/dc/elements/1.1/' xmlns:ns1='http://schemas.openxmlformats.org/package/2006/metadata/core-properties' " w:xpath="/ns1:coreProperties[1]/ns0:creator[1]" w:storeItemID="{6C3C8BC8-F283-45AE-878A-BAB7291924A1}"/>
                               <w:text/>
                             </w:sdtPr>
-                            <w:sdtEndPr/>
                             <w:sdtContent>
                               <w:p>
                                 <w:pPr>
@@ -515,7 +507,6 @@
                                 <w:dataBinding w:prefixMappings="xmlns:ns0='http://schemas.microsoft.com/office/2006/coverPageProps' " w:xpath="/ns0:CoverPageProperties[1]/ns0:CompanyAddress[1]" w:storeItemID="{55AF091B-3C7A-41E3-B477-F2FDAA23CFDA}"/>
                                 <w:text/>
                               </w:sdtPr>
-                              <w:sdtEndPr/>
                               <w:sdtContent>
                                 <w:r>
                                   <w:rPr>
@@ -627,7 +618,7 @@
         </w:numPr>
       </w:pPr>
       <w:r>
-        <w:t>Managers</w:t>
+        <w:t>Hosts/Hostesses</w:t>
       </w:r>
     </w:p>
     <w:p>
@@ -2150,9 +2141,92 @@
     <w:p>
       <w:pPr>
         <w:pStyle w:val="VCText"/>
-      </w:pPr>
-      <w:r>
-        <w:t>ss</w:t>
+        <w:numPr>
+          <w:ilvl w:val="0"/>
+          <w:numId w:val="9"/>
+        </w:numPr>
+      </w:pPr>
+      <w:r>
+        <w:t>Core transaction-processing component</w:t>
+      </w:r>
+    </w:p>
+    <w:p>
+      <w:pPr>
+        <w:pStyle w:val="VCText"/>
+        <w:numPr>
+          <w:ilvl w:val="0"/>
+          <w:numId w:val="9"/>
+        </w:numPr>
+      </w:pPr>
+      <w:r>
+        <w:t>Connects to Sales System and Kitchen Dashboard</w:t>
+      </w:r>
+    </w:p>
+    <w:p>
+      <w:pPr>
+        <w:pStyle w:val="VCText"/>
+        <w:numPr>
+          <w:ilvl w:val="0"/>
+          <w:numId w:val="9"/>
+        </w:numPr>
+      </w:pPr>
+      <w:r>
+        <w:t>Uses business logic layer for price calculation and validation</w:t>
+      </w:r>
+    </w:p>
+    <w:p>
+      <w:pPr>
+        <w:pStyle w:val="VCText"/>
+        <w:numPr>
+          <w:ilvl w:val="0"/>
+          <w:numId w:val="9"/>
+        </w:numPr>
+      </w:pPr>
+      <w:r>
+        <w:t>Follows modular architecture</w:t>
+      </w:r>
+    </w:p>
+    <w:p>
+      <w:pPr>
+        <w:pStyle w:val="VCText"/>
+      </w:pPr>
+    </w:p>
+    <w:p>
+      <w:pPr>
+        <w:pStyle w:val="VCText"/>
+        <w:rPr>
+          <w:b/>
+          <w:bCs/>
+          <w:sz w:val="32"/>
+          <w:szCs w:val="32"/>
+        </w:rPr>
+      </w:pPr>
+      <w:r>
+        <w:rPr>
+          <w:b/>
+          <w:bCs/>
+          <w:sz w:val="32"/>
+          <w:szCs w:val="32"/>
+        </w:rPr>
+        <w:t>Diya Lakha (ST</w:t>
+      </w:r>
+      <w:r>
+        <w:rPr>
+          <w:b/>
+          <w:bCs/>
+          <w:sz w:val="32"/>
+          <w:szCs w:val="32"/>
+        </w:rPr>
+        <w:t>10439176</w:t>
+      </w:r>
+      <w:r>
+        <w:rPr>
+          <w:b/>
+          <w:bCs/>
+          <w:sz w:val="32"/>
+          <w:szCs w:val="32"/>
+        </w:rPr>
+        <w:t>) – Sales System</w:t>
       </w:r>
     </w:p>
     <w:p>
@@ -2163,19 +2237,702 @@
           <w:szCs w:val="28"/>
         </w:rPr>
       </w:pPr>
-    </w:p>
-    <w:p>
-      <w:pPr>
-        <w:pStyle w:val="VCText"/>
+      <w:r>
         <w:rPr>
           <w:sz w:val="28"/>
           <w:szCs w:val="28"/>
         </w:rPr>
+        <w:t>Functional Requirement:</w:t>
+      </w:r>
+    </w:p>
+    <w:p>
+      <w:pPr>
+        <w:pStyle w:val="VCText"/>
+      </w:pPr>
+      <w:r>
+        <w:t>The system must generate invoices, calculate totals, and format receipts for completed orders</w:t>
+      </w:r>
+    </w:p>
+    <w:p>
+      <w:pPr>
+        <w:pStyle w:val="VCText"/>
+        <w:rPr>
+          <w:sz w:val="28"/>
+          <w:szCs w:val="28"/>
+        </w:rPr>
+      </w:pPr>
+      <w:r>
+        <w:rPr>
+          <w:sz w:val="28"/>
+          <w:szCs w:val="28"/>
+        </w:rPr>
+        <w:t>Justification:</w:t>
+      </w:r>
+    </w:p>
+    <w:p>
+      <w:pPr>
+        <w:pStyle w:val="VCText"/>
+      </w:pPr>
+      <w:r>
+        <w:t>Financial accountability and transaction accuracy are essential for business environments.</w:t>
+      </w:r>
+    </w:p>
+    <w:p>
+      <w:pPr>
+        <w:pStyle w:val="VCText"/>
+        <w:rPr>
+          <w:sz w:val="28"/>
+          <w:szCs w:val="28"/>
+        </w:rPr>
+      </w:pPr>
+      <w:r>
+        <w:rPr>
+          <w:sz w:val="28"/>
+          <w:szCs w:val="28"/>
+        </w:rPr>
+        <w:t>System Integration:</w:t>
+      </w:r>
+    </w:p>
+    <w:p>
+      <w:pPr>
+        <w:pStyle w:val="VCText"/>
+        <w:numPr>
+          <w:ilvl w:val="0"/>
+          <w:numId w:val="10"/>
+        </w:numPr>
+      </w:pPr>
+      <w:r>
+        <w:t>Integrated with Order Creation Module</w:t>
+      </w:r>
+    </w:p>
+    <w:p>
+      <w:pPr>
+        <w:pStyle w:val="VCText"/>
+        <w:numPr>
+          <w:ilvl w:val="0"/>
+          <w:numId w:val="10"/>
+        </w:numPr>
+      </w:pPr>
+      <w:r>
+        <w:t>Supports analytics and report generation</w:t>
+      </w:r>
+    </w:p>
+    <w:p>
+      <w:pPr>
+        <w:pStyle w:val="VCText"/>
+        <w:numPr>
+          <w:ilvl w:val="0"/>
+          <w:numId w:val="10"/>
+        </w:numPr>
+      </w:pPr>
+      <w:r>
+        <w:t>Implements financial data sensitivity protection measures</w:t>
+      </w:r>
+    </w:p>
+    <w:p>
+      <w:pPr>
+        <w:pStyle w:val="VCText"/>
+        <w:numPr>
+          <w:ilvl w:val="0"/>
+          <w:numId w:val="10"/>
+        </w:numPr>
+      </w:pPr>
+      <w:r>
+        <w:t>Designed to incorporate payment gateway integration in future</w:t>
+      </w:r>
+    </w:p>
+    <w:p>
+      <w:pPr>
+        <w:pStyle w:val="VCText"/>
+      </w:pPr>
+    </w:p>
+    <w:p>
+      <w:pPr>
+        <w:pStyle w:val="VCText"/>
+        <w:rPr>
+          <w:b/>
+          <w:bCs/>
+          <w:sz w:val="32"/>
+          <w:szCs w:val="32"/>
+        </w:rPr>
+      </w:pPr>
+    </w:p>
+    <w:p>
+      <w:pPr>
+        <w:pStyle w:val="VCText"/>
+        <w:rPr>
+          <w:b/>
+          <w:bCs/>
+          <w:sz w:val="32"/>
+          <w:szCs w:val="32"/>
+        </w:rPr>
+      </w:pPr>
+    </w:p>
+    <w:p>
+      <w:pPr>
+        <w:pStyle w:val="VCText"/>
+        <w:rPr>
+          <w:b/>
+          <w:bCs/>
+          <w:sz w:val="32"/>
+          <w:szCs w:val="32"/>
+        </w:rPr>
+      </w:pPr>
+    </w:p>
+    <w:p>
+      <w:pPr>
+        <w:pStyle w:val="VCText"/>
+        <w:rPr>
+          <w:b/>
+          <w:bCs/>
+          <w:sz w:val="32"/>
+          <w:szCs w:val="32"/>
+        </w:rPr>
+      </w:pPr>
+      <w:r>
+        <w:rPr>
+          <w:b/>
+          <w:bCs/>
+          <w:sz w:val="32"/>
+          <w:szCs w:val="32"/>
+        </w:rPr>
+        <w:lastRenderedPageBreak/>
+        <w:t>Gregory Luyckfasseel</w:t>
+      </w:r>
+      <w:r>
+        <w:rPr>
+          <w:b/>
+          <w:bCs/>
+          <w:sz w:val="32"/>
+          <w:szCs w:val="32"/>
+        </w:rPr>
+        <w:t xml:space="preserve"> (ST</w:t>
+      </w:r>
+      <w:r>
+        <w:rPr>
+          <w:b/>
+          <w:bCs/>
+          <w:sz w:val="32"/>
+          <w:szCs w:val="32"/>
+        </w:rPr>
+        <w:t>10441344</w:t>
+      </w:r>
+      <w:r>
+        <w:rPr>
+          <w:b/>
+          <w:bCs/>
+          <w:sz w:val="32"/>
+          <w:szCs w:val="32"/>
+        </w:rPr>
+        <w:t>) – Booking &amp; Authentication System</w:t>
+      </w:r>
+    </w:p>
+    <w:p>
+      <w:pPr>
+        <w:pStyle w:val="VCText"/>
+        <w:rPr>
+          <w:sz w:val="28"/>
+          <w:szCs w:val="28"/>
+        </w:rPr>
+      </w:pPr>
+      <w:r>
+        <w:rPr>
+          <w:sz w:val="28"/>
+          <w:szCs w:val="28"/>
+        </w:rPr>
+        <w:t>Functional Requirement:</w:t>
+      </w:r>
+    </w:p>
+    <w:p>
+      <w:pPr>
+        <w:pStyle w:val="VCText"/>
+      </w:pPr>
+      <w:r>
+        <w:t>The system must allow table bookings, prevent double booking, and authenticate users via secure login.</w:t>
+      </w:r>
+    </w:p>
+    <w:p>
+      <w:pPr>
+        <w:pStyle w:val="VCText"/>
+        <w:rPr>
+          <w:sz w:val="28"/>
+          <w:szCs w:val="28"/>
+        </w:rPr>
+      </w:pPr>
+      <w:r>
+        <w:rPr>
+          <w:sz w:val="28"/>
+          <w:szCs w:val="28"/>
+        </w:rPr>
+        <w:t>Justification:</w:t>
+      </w:r>
+    </w:p>
+    <w:p>
+      <w:pPr>
+        <w:pStyle w:val="VCText"/>
+      </w:pPr>
+      <w:r>
+        <w:t>Guarantees structured customer flow and controlled system access.</w:t>
+      </w:r>
+    </w:p>
+    <w:p>
+      <w:pPr>
+        <w:pStyle w:val="VCText"/>
+        <w:rPr>
+          <w:sz w:val="28"/>
+          <w:szCs w:val="28"/>
+        </w:rPr>
+      </w:pPr>
+      <w:r>
+        <w:rPr>
+          <w:sz w:val="28"/>
+          <w:szCs w:val="28"/>
+        </w:rPr>
+        <w:t>System Integration:</w:t>
+      </w:r>
+    </w:p>
+    <w:p>
+      <w:pPr>
+        <w:pStyle w:val="VCText"/>
+        <w:numPr>
+          <w:ilvl w:val="0"/>
+          <w:numId w:val="12"/>
+        </w:numPr>
+      </w:pPr>
+      <w:r>
+        <w:t>Uses database constraints to prevent conflicts</w:t>
+      </w:r>
+    </w:p>
+    <w:p>
+      <w:pPr>
+        <w:pStyle w:val="VCText"/>
+        <w:numPr>
+          <w:ilvl w:val="0"/>
+          <w:numId w:val="12"/>
+        </w:numPr>
+      </w:pPr>
+      <w:r>
+        <w:t>Integrates with Admin and Host roles for table allocation</w:t>
+      </w:r>
+    </w:p>
+    <w:p>
+      <w:pPr>
+        <w:pStyle w:val="VCText"/>
+        <w:numPr>
+          <w:ilvl w:val="0"/>
+          <w:numId w:val="12"/>
+        </w:numPr>
+      </w:pPr>
+      <w:r>
+        <w:t>Implements role-based security model.</w:t>
+      </w:r>
+    </w:p>
+    <w:p>
+      <w:pPr>
+        <w:pStyle w:val="VCText"/>
+      </w:pPr>
+    </w:p>
+    <w:p>
+      <w:pPr>
+        <w:pStyle w:val="VCText"/>
+        <w:rPr>
+          <w:b/>
+          <w:bCs/>
+          <w:sz w:val="32"/>
+          <w:szCs w:val="32"/>
+        </w:rPr>
+      </w:pPr>
+      <w:proofErr w:type="spellStart"/>
+      <w:r>
+        <w:rPr>
+          <w:b/>
+          <w:bCs/>
+          <w:sz w:val="32"/>
+          <w:szCs w:val="32"/>
+        </w:rPr>
+        <w:t>Zario</w:t>
+      </w:r>
+      <w:proofErr w:type="spellEnd"/>
+      <w:r>
+        <w:rPr>
+          <w:b/>
+          <w:bCs/>
+          <w:sz w:val="32"/>
+          <w:szCs w:val="32"/>
+        </w:rPr>
+        <w:t xml:space="preserve"> Di Paolo (ST</w:t>
+      </w:r>
+      <w:r>
+        <w:rPr>
+          <w:b/>
+          <w:bCs/>
+          <w:sz w:val="32"/>
+          <w:szCs w:val="32"/>
+        </w:rPr>
+        <w:t>10441349</w:t>
+      </w:r>
+      <w:r>
+        <w:rPr>
+          <w:b/>
+          <w:bCs/>
+          <w:sz w:val="32"/>
+          <w:szCs w:val="32"/>
+        </w:rPr>
+        <w:t>) – Admin Dashboard</w:t>
+      </w:r>
+    </w:p>
+    <w:p>
+      <w:pPr>
+        <w:pStyle w:val="VCText"/>
+        <w:rPr>
+          <w:sz w:val="28"/>
+          <w:szCs w:val="28"/>
+        </w:rPr>
+      </w:pPr>
+      <w:r>
+        <w:rPr>
+          <w:sz w:val="28"/>
+          <w:szCs w:val="28"/>
+        </w:rPr>
+        <w:t>Functional Requirement:</w:t>
+      </w:r>
+    </w:p>
+    <w:p>
+      <w:pPr>
+        <w:pStyle w:val="VCText"/>
+      </w:pPr>
+      <w:r>
+        <w:t>The system must provide administrators with access to stock levels, staff management, total sales and live monitoring.</w:t>
+      </w:r>
+    </w:p>
+    <w:p>
+      <w:pPr>
+        <w:pStyle w:val="VCText"/>
+        <w:rPr>
+          <w:sz w:val="28"/>
+          <w:szCs w:val="28"/>
+        </w:rPr>
+      </w:pPr>
+      <w:r>
+        <w:rPr>
+          <w:sz w:val="28"/>
+          <w:szCs w:val="28"/>
+        </w:rPr>
+        <w:t>Justification:</w:t>
+      </w:r>
+    </w:p>
+    <w:p>
+      <w:pPr>
+        <w:pStyle w:val="VCText"/>
+      </w:pPr>
+      <w:r>
+        <w:t>Provides strategic oversight and operational control.</w:t>
+      </w:r>
+    </w:p>
+    <w:p>
+      <w:pPr>
+        <w:pStyle w:val="VCText"/>
+        <w:rPr>
+          <w:sz w:val="28"/>
+          <w:szCs w:val="28"/>
+        </w:rPr>
+      </w:pPr>
+      <w:r>
+        <w:rPr>
+          <w:sz w:val="28"/>
+          <w:szCs w:val="28"/>
+        </w:rPr>
+        <w:t>System Integration:</w:t>
+      </w:r>
+    </w:p>
+    <w:p>
+      <w:pPr>
+        <w:pStyle w:val="VCText"/>
+        <w:numPr>
+          <w:ilvl w:val="0"/>
+          <w:numId w:val="13"/>
+        </w:numPr>
+      </w:pPr>
+      <w:r>
+        <w:t>Central</w:t>
+      </w:r>
+      <w:r>
+        <w:t xml:space="preserve"> management layer</w:t>
+      </w:r>
+    </w:p>
+    <w:p>
+      <w:pPr>
+        <w:pStyle w:val="VCText"/>
+        <w:numPr>
+          <w:ilvl w:val="0"/>
+          <w:numId w:val="13"/>
+        </w:numPr>
+      </w:pPr>
+      <w:r>
+        <w:t>Compiles data from multiple modules</w:t>
+      </w:r>
+    </w:p>
+    <w:p>
+      <w:pPr>
+        <w:pStyle w:val="VCText"/>
+        <w:numPr>
+          <w:ilvl w:val="0"/>
+          <w:numId w:val="13"/>
+        </w:numPr>
+      </w:pPr>
+      <w:r>
+        <w:t>Supports business intelligence functionality</w:t>
+      </w:r>
+    </w:p>
+    <w:p>
+      <w:pPr>
+        <w:pStyle w:val="VCText"/>
+        <w:numPr>
+          <w:ilvl w:val="0"/>
+          <w:numId w:val="13"/>
+        </w:numPr>
+      </w:pPr>
+      <w:r>
+        <w:t xml:space="preserve">Designed for scalability </w:t>
+      </w:r>
+      <w:r>
+        <w:t xml:space="preserve">into business </w:t>
+      </w:r>
+      <w:r>
+        <w:t>analytics</w:t>
+      </w:r>
+    </w:p>
+    <w:p>
+      <w:pPr>
+        <w:pStyle w:val="VCText"/>
+      </w:pPr>
+    </w:p>
+    <w:p>
+      <w:pPr>
+        <w:pStyle w:val="VCText"/>
+        <w:rPr>
+          <w:b/>
+          <w:bCs/>
+          <w:sz w:val="32"/>
+          <w:szCs w:val="32"/>
+        </w:rPr>
+      </w:pPr>
+      <w:r>
+        <w:rPr>
+          <w:b/>
+          <w:bCs/>
+          <w:sz w:val="32"/>
+          <w:szCs w:val="32"/>
+        </w:rPr>
+        <w:t>Kyra Naidoo (ST10448414) – Kitchen Dashboard</w:t>
+      </w:r>
+    </w:p>
+    <w:p>
+      <w:pPr>
+        <w:pStyle w:val="VCText"/>
+        <w:rPr>
+          <w:sz w:val="28"/>
+          <w:szCs w:val="28"/>
+        </w:rPr>
+      </w:pPr>
+      <w:r>
+        <w:rPr>
+          <w:sz w:val="28"/>
+          <w:szCs w:val="28"/>
+        </w:rPr>
+        <w:t>Functional Requirement:</w:t>
+      </w:r>
+    </w:p>
+    <w:p>
+      <w:pPr>
+        <w:pStyle w:val="VCText"/>
+      </w:pPr>
+      <w:r>
+        <w:t xml:space="preserve">The system must allow real-time updates to a kitchen dashboard that displays incoming orders, their details, and the status of preparation. </w:t>
+      </w:r>
+    </w:p>
+    <w:p>
+      <w:pPr>
+        <w:pStyle w:val="VCText"/>
+        <w:rPr>
+          <w:sz w:val="28"/>
+          <w:szCs w:val="28"/>
+        </w:rPr>
+      </w:pPr>
+      <w:r>
+        <w:rPr>
+          <w:sz w:val="28"/>
+          <w:szCs w:val="28"/>
+        </w:rPr>
+        <w:t>Justification:</w:t>
+      </w:r>
+    </w:p>
+    <w:p>
+      <w:pPr>
+        <w:pStyle w:val="VCText"/>
+      </w:pPr>
+      <w:r>
+        <w:lastRenderedPageBreak/>
+        <w:t>Ensures efficient communication between front-of-house and kitchen staff, reduces order delays, and improves workflow visibility. This minimizes preparation errors and enhances the overall smoothness of operations.</w:t>
+      </w:r>
+    </w:p>
+    <w:p>
+      <w:pPr>
+        <w:pStyle w:val="VCText"/>
+        <w:rPr>
+          <w:sz w:val="28"/>
+          <w:szCs w:val="28"/>
+        </w:rPr>
+      </w:pPr>
+      <w:r>
+        <w:rPr>
+          <w:sz w:val="28"/>
+          <w:szCs w:val="28"/>
+        </w:rPr>
+        <w:t>System Integration:</w:t>
+      </w:r>
+    </w:p>
+    <w:p>
+      <w:pPr>
+        <w:pStyle w:val="VCText"/>
+        <w:numPr>
+          <w:ilvl w:val="0"/>
+          <w:numId w:val="14"/>
+        </w:numPr>
+      </w:pPr>
+      <w:r>
+        <w:t>Core operational workflow component</w:t>
+      </w:r>
+    </w:p>
+    <w:p>
+      <w:pPr>
+        <w:pStyle w:val="VCText"/>
+        <w:numPr>
+          <w:ilvl w:val="0"/>
+          <w:numId w:val="14"/>
+        </w:numPr>
+      </w:pPr>
+      <w:r>
+        <w:t>Integrates directly with the Order Creation Module</w:t>
+      </w:r>
+    </w:p>
+    <w:p>
+      <w:pPr>
+        <w:pStyle w:val="VCText"/>
+        <w:numPr>
+          <w:ilvl w:val="0"/>
+          <w:numId w:val="14"/>
+        </w:numPr>
+      </w:pPr>
+      <w:r>
+        <w:t>Sends status updates to the Sales and Admin modules</w:t>
+      </w:r>
+    </w:p>
+    <w:p>
+      <w:pPr>
+        <w:pStyle w:val="VCText"/>
+        <w:numPr>
+          <w:ilvl w:val="0"/>
+          <w:numId w:val="14"/>
+        </w:numPr>
+      </w:pPr>
+      <w:r>
+        <w:t>Uses real-time data synchronization</w:t>
+      </w:r>
+    </w:p>
+    <w:p>
+      <w:pPr>
+        <w:pStyle w:val="VCText"/>
+        <w:numPr>
+          <w:ilvl w:val="0"/>
+          <w:numId w:val="14"/>
+        </w:numPr>
+      </w:pPr>
+      <w:r>
+        <w:t>Designed to scale across multiple branches</w:t>
+      </w:r>
+    </w:p>
+    <w:p>
+      <w:pPr>
+        <w:pStyle w:val="VCText"/>
+      </w:pPr>
+    </w:p>
+    <w:p>
+      <w:pPr>
+        <w:pStyle w:val="VCHeading"/>
+      </w:pPr>
+      <w:r>
+        <w:t>System Architecture (unfinished)</w:t>
+      </w:r>
+    </w:p>
+    <w:p>
+      <w:pPr>
+        <w:pStyle w:val="VCText"/>
+      </w:pPr>
+      <w:r>
+        <w:rPr>
+          <w:noProof/>
+        </w:rPr>
+        <w:drawing>
+          <wp:inline distT="0" distB="0" distL="0" distR="0" wp14:anchorId="41B3EF8A" wp14:editId="7DDC8E89">
+            <wp:extent cx="5731510" cy="4886960"/>
+            <wp:effectExtent l="0" t="0" r="2540" b="8890"/>
+            <wp:docPr id="1606310927" name="Picture 7"/>
+            <wp:cNvGraphicFramePr>
+              <a:graphicFrameLocks xmlns:a="http://schemas.openxmlformats.org/drawingml/2006/main" noChangeAspect="1"/>
+            </wp:cNvGraphicFramePr>
+            <a:graphic xmlns:a="http://schemas.openxmlformats.org/drawingml/2006/main">
+              <a:graphicData uri="http://schemas.openxmlformats.org/drawingml/2006/picture">
+                <pic:pic xmlns:pic="http://schemas.openxmlformats.org/drawingml/2006/picture">
+                  <pic:nvPicPr>
+                    <pic:cNvPr id="1606310927" name="Picture 1606310927"/>
+                    <pic:cNvPicPr/>
+                  </pic:nvPicPr>
+                  <pic:blipFill>
+                    <a:blip r:embed="rId9">
+                      <a:extLst>
+                        <a:ext uri="{28A0092B-C50C-407E-A947-70E740481C1C}">
+                          <a14:useLocalDpi xmlns:a14="http://schemas.microsoft.com/office/drawing/2010/main" val="0"/>
+                        </a:ext>
+                      </a:extLst>
+                    </a:blip>
+                    <a:stretch>
+                      <a:fillRect/>
+                    </a:stretch>
+                  </pic:blipFill>
+                  <pic:spPr>
+                    <a:xfrm>
+                      <a:off x="0" y="0"/>
+                      <a:ext cx="5731510" cy="4886960"/>
+                    </a:xfrm>
+                    <a:prstGeom prst="rect">
+                      <a:avLst/>
+                    </a:prstGeom>
+                  </pic:spPr>
+                </pic:pic>
+              </a:graphicData>
+            </a:graphic>
+          </wp:inline>
+        </w:drawing>
+      </w:r>
+    </w:p>
+    <w:p>
+      <w:pPr>
+        <w:pStyle w:val="VCText"/>
+      </w:pPr>
+    </w:p>
+    <w:p>
+      <w:pPr>
+        <w:pStyle w:val="VCText"/>
+        <w:rPr>
+          <w:sz w:val="28"/>
+          <w:szCs w:val="28"/>
+        </w:rPr>
       </w:pPr>
     </w:p>
     <w:sectPr>
-      <w:headerReference w:type="default" r:id="rId8"/>
-      <w:footerReference w:type="default" r:id="rId9"/>
+      <w:headerReference w:type="default" r:id="rId10"/>
+      <w:footerReference w:type="default" r:id="rId11"/>
       <w:pgSz w:w="11906" w:h="16838"/>
       <w:pgMar w:top="1440" w:right="1440" w:bottom="1440" w:left="1440" w:header="708" w:footer="708" w:gutter="0"/>
       <w:pgNumType w:start="0"/>
@@ -2699,7 +3456,6 @@
       <w:dataBinding w:prefixMappings="xmlns:ns0='http://purl.org/dc/elements/1.1/' xmlns:ns1='http://schemas.openxmlformats.org/package/2006/metadata/core-properties' " w:xpath="/ns1:coreProperties[1]/ns0:title[1]" w:storeItemID="{6C3C8BC8-F283-45AE-878A-BAB7291924A1}"/>
       <w:text/>
     </w:sdtPr>
-    <w:sdtEndPr/>
     <w:sdtContent>
       <w:p>
         <w:pPr>
@@ -2729,6 +3485,119 @@
 <file path=word/numbering.xml><?xml version="1.0" encoding="utf-8"?>
 <w:numbering xmlns:wpc="http://schemas.microsoft.com/office/word/2010/wordprocessingCanvas" xmlns:cx="http://schemas.microsoft.com/office/drawing/2014/chartex" xmlns:cx1="http://schemas.microsoft.com/office/drawing/2015/9/8/chartex" xmlns:cx2="http://schemas.microsoft.com/office/drawing/2015/10/21/chartex" xmlns:cx3="http://schemas.microsoft.com/office/drawing/2016/5/9/chartex" xmlns:cx4="http://schemas.microsoft.com/office/drawing/2016/5/10/chartex" xmlns:cx5="http://schemas.microsoft.com/office/drawing/2016/5/11/chartex" xmlns:cx6="http://schemas.microsoft.com/office/drawing/2016/5/12/chartex" xmlns:cx7="http://schemas.microsoft.com/office/drawing/2016/5/13/chartex" xmlns:cx8="http://schemas.microsoft.com/office/drawing/2016/5/14/chartex" xmlns:mc="http://schemas.openxmlformats.org/markup-compatibility/2006" xmlns:aink="http://schemas.microsoft.com/office/drawing/2016/ink" xmlns:am3d="http://schemas.microsoft.com/office/drawing/2017/model3d" xmlns:o="urn:schemas-microsoft-com:office:office" xmlns:oel="http://schemas.microsoft.com/office/2019/extlst" xmlns:r="http://schemas.openxmlformats.org/officeDocument/2006/relationships" xmlns:m="http://schemas.openxmlformats.org/officeDocument/2006/math" xmlns:v="urn:schemas-microsoft-com:vml" xmlns:wp14="http://schemas.microsoft.com/office/word/2010/wordprocessingDrawing" xmlns:wp="http://schemas.openxmlformats.org/drawingml/2006/wordprocessingDrawing" xmlns:w10="urn:schemas-microsoft-com:office:word" xmlns:w="http://schemas.openxmlformats.org/wordprocessingml/2006/main" xmlns:w14="http://schemas.microsoft.com/office/word/2010/wordml" xmlns:w15="http://schemas.microsoft.com/office/word/2012/wordml" xmlns:w16cex="http://schemas.microsoft.com/office/word/2018/wordml/cex" xmlns:w16cid="http://schemas.microsoft.com/office/word/2016/wordml/cid" xmlns:w16="http://schemas.microsoft.com/office/word/2018/wordml" xmlns:w16du="http://schemas.microsoft.com/office/word/2023/wordml/word16du" xmlns:w16sdtdh="http://schemas.microsoft.com/office/word/2020/wordml/sdtdatahash" xmlns:w16sdtfl="http://schemas.microsoft.com/office/word/2024/wordml/sdtformatlock" xmlns:w16se="http://schemas.microsoft.com/office/word/2015/wordml/symex" xmlns:wpg="http://schemas.microsoft.com/office/word/2010/wordprocessingGroup" xmlns:wpi="http://schemas.microsoft.com/office/word/2010/wordprocessingInk" xmlns:wne="http://schemas.microsoft.com/office/word/2006/wordml" xmlns:wps="http://schemas.microsoft.com/office/word/2010/wordprocessingShape" mc:Ignorable="w14 w15 w16se w16cid w16 w16cex w16sdtdh w16sdtfl w16du wp14">
   <w:abstractNum w:abstractNumId="0" w15:restartNumberingAfterBreak="0">
+    <w:nsid w:val="082357E0"/>
+    <w:multiLevelType w:val="hybridMultilevel"/>
+    <w:tmpl w:val="E69EE4F2"/>
+    <w:lvl w:ilvl="0" w:tplc="1C090001">
+      <w:start w:val="1"/>
+      <w:numFmt w:val="bullet"/>
+      <w:lvlText w:val=""/>
+      <w:lvlJc w:val="left"/>
+      <w:pPr>
+        <w:ind w:left="720" w:hanging="360"/>
+      </w:pPr>
+      <w:rPr>
+        <w:rFonts w:ascii="Symbol" w:hAnsi="Symbol" w:hint="default"/>
+      </w:rPr>
+    </w:lvl>
+    <w:lvl w:ilvl="1" w:tplc="1C090003" w:tentative="1">
+      <w:start w:val="1"/>
+      <w:numFmt w:val="bullet"/>
+      <w:lvlText w:val="o"/>
+      <w:lvlJc w:val="left"/>
+      <w:pPr>
+        <w:ind w:left="1440" w:hanging="360"/>
+      </w:pPr>
+      <w:rPr>
+        <w:rFonts w:ascii="Courier New" w:hAnsi="Courier New" w:cs="Courier New" w:hint="default"/>
+      </w:rPr>
+    </w:lvl>
+    <w:lvl w:ilvl="2" w:tplc="1C090005" w:tentative="1">
+      <w:start w:val="1"/>
+      <w:numFmt w:val="bullet"/>
+      <w:lvlText w:val=""/>
+      <w:lvlJc w:val="left"/>
+      <w:pPr>
+        <w:ind w:left="2160" w:hanging="360"/>
+      </w:pPr>
+      <w:rPr>
+        <w:rFonts w:ascii="Wingdings" w:hAnsi="Wingdings" w:hint="default"/>
+      </w:rPr>
+    </w:lvl>
+    <w:lvl w:ilvl="3" w:tplc="1C090001" w:tentative="1">
+      <w:start w:val="1"/>
+      <w:numFmt w:val="bullet"/>
+      <w:lvlText w:val=""/>
+      <w:lvlJc w:val="left"/>
+      <w:pPr>
+        <w:ind w:left="2880" w:hanging="360"/>
+      </w:pPr>
+      <w:rPr>
+        <w:rFonts w:ascii="Symbol" w:hAnsi="Symbol" w:hint="default"/>
+      </w:rPr>
+    </w:lvl>
+    <w:lvl w:ilvl="4" w:tplc="1C090003" w:tentative="1">
+      <w:start w:val="1"/>
+      <w:numFmt w:val="bullet"/>
+      <w:lvlText w:val="o"/>
+      <w:lvlJc w:val="left"/>
+      <w:pPr>
+        <w:ind w:left="3600" w:hanging="360"/>
+      </w:pPr>
+      <w:rPr>
+        <w:rFonts w:ascii="Courier New" w:hAnsi="Courier New" w:cs="Courier New" w:hint="default"/>
+      </w:rPr>
+    </w:lvl>
+    <w:lvl w:ilvl="5" w:tplc="1C090005" w:tentative="1">
+      <w:start w:val="1"/>
+      <w:numFmt w:val="bullet"/>
+      <w:lvlText w:val=""/>
+      <w:lvlJc w:val="left"/>
+      <w:pPr>
+        <w:ind w:left="4320" w:hanging="360"/>
+      </w:pPr>
+      <w:rPr>
+        <w:rFonts w:ascii="Wingdings" w:hAnsi="Wingdings" w:hint="default"/>
+      </w:rPr>
+    </w:lvl>
+    <w:lvl w:ilvl="6" w:tplc="1C090001" w:tentative="1">
+      <w:start w:val="1"/>
+      <w:numFmt w:val="bullet"/>
+      <w:lvlText w:val=""/>
+      <w:lvlJc w:val="left"/>
+      <w:pPr>
+        <w:ind w:left="5040" w:hanging="360"/>
+      </w:pPr>
+      <w:rPr>
+        <w:rFonts w:ascii="Symbol" w:hAnsi="Symbol" w:hint="default"/>
+      </w:rPr>
+    </w:lvl>
+    <w:lvl w:ilvl="7" w:tplc="1C090003" w:tentative="1">
+      <w:start w:val="1"/>
+      <w:numFmt w:val="bullet"/>
+      <w:lvlText w:val="o"/>
+      <w:lvlJc w:val="left"/>
+      <w:pPr>
+        <w:ind w:left="5760" w:hanging="360"/>
+      </w:pPr>
+      <w:rPr>
+        <w:rFonts w:ascii="Courier New" w:hAnsi="Courier New" w:cs="Courier New" w:hint="default"/>
+      </w:rPr>
+    </w:lvl>
+    <w:lvl w:ilvl="8" w:tplc="1C090005" w:tentative="1">
+      <w:start w:val="1"/>
+      <w:numFmt w:val="bullet"/>
+      <w:lvlText w:val=""/>
+      <w:lvlJc w:val="left"/>
+      <w:pPr>
+        <w:ind w:left="6480" w:hanging="360"/>
+      </w:pPr>
+      <w:rPr>
+        <w:rFonts w:ascii="Wingdings" w:hAnsi="Wingdings" w:hint="default"/>
+      </w:rPr>
+    </w:lvl>
+  </w:abstractNum>
+  <w:abstractNum w:abstractNumId="1" w15:restartNumberingAfterBreak="0">
     <w:nsid w:val="0E5D4526"/>
     <w:multiLevelType w:val="hybridMultilevel"/>
     <w:tmpl w:val="24B6C1F4"/>
@@ -2841,7 +3710,120 @@
       </w:rPr>
     </w:lvl>
   </w:abstractNum>
-  <w:abstractNum w:abstractNumId="1" w15:restartNumberingAfterBreak="0">
+  <w:abstractNum w:abstractNumId="2" w15:restartNumberingAfterBreak="0">
+    <w:nsid w:val="13A83F62"/>
+    <w:multiLevelType w:val="hybridMultilevel"/>
+    <w:tmpl w:val="AD5C5076"/>
+    <w:lvl w:ilvl="0" w:tplc="1C090001">
+      <w:start w:val="1"/>
+      <w:numFmt w:val="bullet"/>
+      <w:lvlText w:val=""/>
+      <w:lvlJc w:val="left"/>
+      <w:pPr>
+        <w:ind w:left="720" w:hanging="360"/>
+      </w:pPr>
+      <w:rPr>
+        <w:rFonts w:ascii="Symbol" w:hAnsi="Symbol" w:hint="default"/>
+      </w:rPr>
+    </w:lvl>
+    <w:lvl w:ilvl="1" w:tplc="1C090003" w:tentative="1">
+      <w:start w:val="1"/>
+      <w:numFmt w:val="bullet"/>
+      <w:lvlText w:val="o"/>
+      <w:lvlJc w:val="left"/>
+      <w:pPr>
+        <w:ind w:left="1440" w:hanging="360"/>
+      </w:pPr>
+      <w:rPr>
+        <w:rFonts w:ascii="Courier New" w:hAnsi="Courier New" w:cs="Courier New" w:hint="default"/>
+      </w:rPr>
+    </w:lvl>
+    <w:lvl w:ilvl="2" w:tplc="1C090005" w:tentative="1">
+      <w:start w:val="1"/>
+      <w:numFmt w:val="bullet"/>
+      <w:lvlText w:val=""/>
+      <w:lvlJc w:val="left"/>
+      <w:pPr>
+        <w:ind w:left="2160" w:hanging="360"/>
+      </w:pPr>
+      <w:rPr>
+        <w:rFonts w:ascii="Wingdings" w:hAnsi="Wingdings" w:hint="default"/>
+      </w:rPr>
+    </w:lvl>
+    <w:lvl w:ilvl="3" w:tplc="1C090001" w:tentative="1">
+      <w:start w:val="1"/>
+      <w:numFmt w:val="bullet"/>
+      <w:lvlText w:val=""/>
+      <w:lvlJc w:val="left"/>
+      <w:pPr>
+        <w:ind w:left="2880" w:hanging="360"/>
+      </w:pPr>
+      <w:rPr>
+        <w:rFonts w:ascii="Symbol" w:hAnsi="Symbol" w:hint="default"/>
+      </w:rPr>
+    </w:lvl>
+    <w:lvl w:ilvl="4" w:tplc="1C090003" w:tentative="1">
+      <w:start w:val="1"/>
+      <w:numFmt w:val="bullet"/>
+      <w:lvlText w:val="o"/>
+      <w:lvlJc w:val="left"/>
+      <w:pPr>
+        <w:ind w:left="3600" w:hanging="360"/>
+      </w:pPr>
+      <w:rPr>
+        <w:rFonts w:ascii="Courier New" w:hAnsi="Courier New" w:cs="Courier New" w:hint="default"/>
+      </w:rPr>
+    </w:lvl>
+    <w:lvl w:ilvl="5" w:tplc="1C090005" w:tentative="1">
+      <w:start w:val="1"/>
+      <w:numFmt w:val="bullet"/>
+      <w:lvlText w:val=""/>
+      <w:lvlJc w:val="left"/>
+      <w:pPr>
+        <w:ind w:left="4320" w:hanging="360"/>
+      </w:pPr>
+      <w:rPr>
+        <w:rFonts w:ascii="Wingdings" w:hAnsi="Wingdings" w:hint="default"/>
+      </w:rPr>
+    </w:lvl>
+    <w:lvl w:ilvl="6" w:tplc="1C090001" w:tentative="1">
+      <w:start w:val="1"/>
+      <w:numFmt w:val="bullet"/>
+      <w:lvlText w:val=""/>
+      <w:lvlJc w:val="left"/>
+      <w:pPr>
+        <w:ind w:left="5040" w:hanging="360"/>
+      </w:pPr>
+      <w:rPr>
+        <w:rFonts w:ascii="Symbol" w:hAnsi="Symbol" w:hint="default"/>
+      </w:rPr>
+    </w:lvl>
+    <w:lvl w:ilvl="7" w:tplc="1C090003" w:tentative="1">
+      <w:start w:val="1"/>
+      <w:numFmt w:val="bullet"/>
+      <w:lvlText w:val="o"/>
+      <w:lvlJc w:val="left"/>
+      <w:pPr>
+        <w:ind w:left="5760" w:hanging="360"/>
+      </w:pPr>
+      <w:rPr>
+        <w:rFonts w:ascii="Courier New" w:hAnsi="Courier New" w:cs="Courier New" w:hint="default"/>
+      </w:rPr>
+    </w:lvl>
+    <w:lvl w:ilvl="8" w:tplc="1C090005" w:tentative="1">
+      <w:start w:val="1"/>
+      <w:numFmt w:val="bullet"/>
+      <w:lvlText w:val=""/>
+      <w:lvlJc w:val="left"/>
+      <w:pPr>
+        <w:ind w:left="6480" w:hanging="360"/>
+      </w:pPr>
+      <w:rPr>
+        <w:rFonts w:ascii="Wingdings" w:hAnsi="Wingdings" w:hint="default"/>
+      </w:rPr>
+    </w:lvl>
+  </w:abstractNum>
+  <w:abstractNum w:abstractNumId="3" w15:restartNumberingAfterBreak="0">
     <w:nsid w:val="1AE7376C"/>
     <w:multiLevelType w:val="hybridMultilevel"/>
     <w:tmpl w:val="C3202E74"/>
@@ -2954,7 +3936,120 @@
       </w:rPr>
     </w:lvl>
   </w:abstractNum>
-  <w:abstractNum w:abstractNumId="2" w15:restartNumberingAfterBreak="0">
+  <w:abstractNum w:abstractNumId="4" w15:restartNumberingAfterBreak="0">
+    <w:nsid w:val="2AE00667"/>
+    <w:multiLevelType w:val="hybridMultilevel"/>
+    <w:tmpl w:val="A162CB52"/>
+    <w:lvl w:ilvl="0" w:tplc="1C090001">
+      <w:start w:val="1"/>
+      <w:numFmt w:val="bullet"/>
+      <w:lvlText w:val=""/>
+      <w:lvlJc w:val="left"/>
+      <w:pPr>
+        <w:ind w:left="720" w:hanging="360"/>
+      </w:pPr>
+      <w:rPr>
+        <w:rFonts w:ascii="Symbol" w:hAnsi="Symbol" w:hint="default"/>
+      </w:rPr>
+    </w:lvl>
+    <w:lvl w:ilvl="1" w:tplc="1C090003" w:tentative="1">
+      <w:start w:val="1"/>
+      <w:numFmt w:val="bullet"/>
+      <w:lvlText w:val="o"/>
+      <w:lvlJc w:val="left"/>
+      <w:pPr>
+        <w:ind w:left="1440" w:hanging="360"/>
+      </w:pPr>
+      <w:rPr>
+        <w:rFonts w:ascii="Courier New" w:hAnsi="Courier New" w:cs="Courier New" w:hint="default"/>
+      </w:rPr>
+    </w:lvl>
+    <w:lvl w:ilvl="2" w:tplc="1C090005" w:tentative="1">
+      <w:start w:val="1"/>
+      <w:numFmt w:val="bullet"/>
+      <w:lvlText w:val=""/>
+      <w:lvlJc w:val="left"/>
+      <w:pPr>
+        <w:ind w:left="2160" w:hanging="360"/>
+      </w:pPr>
+      <w:rPr>
+        <w:rFonts w:ascii="Wingdings" w:hAnsi="Wingdings" w:hint="default"/>
+      </w:rPr>
+    </w:lvl>
+    <w:lvl w:ilvl="3" w:tplc="1C090001" w:tentative="1">
+      <w:start w:val="1"/>
+      <w:numFmt w:val="bullet"/>
+      <w:lvlText w:val=""/>
+      <w:lvlJc w:val="left"/>
+      <w:pPr>
+        <w:ind w:left="2880" w:hanging="360"/>
+      </w:pPr>
+      <w:rPr>
+        <w:rFonts w:ascii="Symbol" w:hAnsi="Symbol" w:hint="default"/>
+      </w:rPr>
+    </w:lvl>
+    <w:lvl w:ilvl="4" w:tplc="1C090003" w:tentative="1">
+      <w:start w:val="1"/>
+      <w:numFmt w:val="bullet"/>
+      <w:lvlText w:val="o"/>
+      <w:lvlJc w:val="left"/>
+      <w:pPr>
+        <w:ind w:left="3600" w:hanging="360"/>
+      </w:pPr>
+      <w:rPr>
+        <w:rFonts w:ascii="Courier New" w:hAnsi="Courier New" w:cs="Courier New" w:hint="default"/>
+      </w:rPr>
+    </w:lvl>
+    <w:lvl w:ilvl="5" w:tplc="1C090005" w:tentative="1">
+      <w:start w:val="1"/>
+      <w:numFmt w:val="bullet"/>
+      <w:lvlText w:val=""/>
+      <w:lvlJc w:val="left"/>
+      <w:pPr>
+        <w:ind w:left="4320" w:hanging="360"/>
+      </w:pPr>
+      <w:rPr>
+        <w:rFonts w:ascii="Wingdings" w:hAnsi="Wingdings" w:hint="default"/>
+      </w:rPr>
+    </w:lvl>
+    <w:lvl w:ilvl="6" w:tplc="1C090001" w:tentative="1">
+      <w:start w:val="1"/>
+      <w:numFmt w:val="bullet"/>
+      <w:lvlText w:val=""/>
+      <w:lvlJc w:val="left"/>
+      <w:pPr>
+        <w:ind w:left="5040" w:hanging="360"/>
+      </w:pPr>
+      <w:rPr>
+        <w:rFonts w:ascii="Symbol" w:hAnsi="Symbol" w:hint="default"/>
+      </w:rPr>
+    </w:lvl>
+    <w:lvl w:ilvl="7" w:tplc="1C090003" w:tentative="1">
+      <w:start w:val="1"/>
+      <w:numFmt w:val="bullet"/>
+      <w:lvlText w:val="o"/>
+      <w:lvlJc w:val="left"/>
+      <w:pPr>
+        <w:ind w:left="5760" w:hanging="360"/>
+      </w:pPr>
+      <w:rPr>
+        <w:rFonts w:ascii="Courier New" w:hAnsi="Courier New" w:cs="Courier New" w:hint="default"/>
+      </w:rPr>
+    </w:lvl>
+    <w:lvl w:ilvl="8" w:tplc="1C090005" w:tentative="1">
+      <w:start w:val="1"/>
+      <w:numFmt w:val="bullet"/>
+      <w:lvlText w:val=""/>
+      <w:lvlJc w:val="left"/>
+      <w:pPr>
+        <w:ind w:left="6480" w:hanging="360"/>
+      </w:pPr>
+      <w:rPr>
+        <w:rFonts w:ascii="Wingdings" w:hAnsi="Wingdings" w:hint="default"/>
+      </w:rPr>
+    </w:lvl>
+  </w:abstractNum>
+  <w:abstractNum w:abstractNumId="5" w15:restartNumberingAfterBreak="0">
     <w:nsid w:val="2DDE69ED"/>
     <w:multiLevelType w:val="hybridMultilevel"/>
     <w:tmpl w:val="BEAAFA72"/>
@@ -3040,7 +4135,120 @@
       </w:pPr>
     </w:lvl>
   </w:abstractNum>
-  <w:abstractNum w:abstractNumId="3" w15:restartNumberingAfterBreak="0">
+  <w:abstractNum w:abstractNumId="6" w15:restartNumberingAfterBreak="0">
+    <w:nsid w:val="39D155FF"/>
+    <w:multiLevelType w:val="hybridMultilevel"/>
+    <w:tmpl w:val="AD90F2C0"/>
+    <w:lvl w:ilvl="0" w:tplc="1C090001">
+      <w:start w:val="1"/>
+      <w:numFmt w:val="bullet"/>
+      <w:lvlText w:val=""/>
+      <w:lvlJc w:val="left"/>
+      <w:pPr>
+        <w:ind w:left="720" w:hanging="360"/>
+      </w:pPr>
+      <w:rPr>
+        <w:rFonts w:ascii="Symbol" w:hAnsi="Symbol" w:hint="default"/>
+      </w:rPr>
+    </w:lvl>
+    <w:lvl w:ilvl="1" w:tplc="1C090003" w:tentative="1">
+      <w:start w:val="1"/>
+      <w:numFmt w:val="bullet"/>
+      <w:lvlText w:val="o"/>
+      <w:lvlJc w:val="left"/>
+      <w:pPr>
+        <w:ind w:left="1440" w:hanging="360"/>
+      </w:pPr>
+      <w:rPr>
+        <w:rFonts w:ascii="Courier New" w:hAnsi="Courier New" w:cs="Courier New" w:hint="default"/>
+      </w:rPr>
+    </w:lvl>
+    <w:lvl w:ilvl="2" w:tplc="1C090005" w:tentative="1">
+      <w:start w:val="1"/>
+      <w:numFmt w:val="bullet"/>
+      <w:lvlText w:val=""/>
+      <w:lvlJc w:val="left"/>
+      <w:pPr>
+        <w:ind w:left="2160" w:hanging="360"/>
+      </w:pPr>
+      <w:rPr>
+        <w:rFonts w:ascii="Wingdings" w:hAnsi="Wingdings" w:hint="default"/>
+      </w:rPr>
+    </w:lvl>
+    <w:lvl w:ilvl="3" w:tplc="1C090001" w:tentative="1">
+      <w:start w:val="1"/>
+      <w:numFmt w:val="bullet"/>
+      <w:lvlText w:val=""/>
+      <w:lvlJc w:val="left"/>
+      <w:pPr>
+        <w:ind w:left="2880" w:hanging="360"/>
+      </w:pPr>
+      <w:rPr>
+        <w:rFonts w:ascii="Symbol" w:hAnsi="Symbol" w:hint="default"/>
+      </w:rPr>
+    </w:lvl>
+    <w:lvl w:ilvl="4" w:tplc="1C090003" w:tentative="1">
+      <w:start w:val="1"/>
+      <w:numFmt w:val="bullet"/>
+      <w:lvlText w:val="o"/>
+      <w:lvlJc w:val="left"/>
+      <w:pPr>
+        <w:ind w:left="3600" w:hanging="360"/>
+      </w:pPr>
+      <w:rPr>
+        <w:rFonts w:ascii="Courier New" w:hAnsi="Courier New" w:cs="Courier New" w:hint="default"/>
+      </w:rPr>
+    </w:lvl>
+    <w:lvl w:ilvl="5" w:tplc="1C090005" w:tentative="1">
+      <w:start w:val="1"/>
+      <w:numFmt w:val="bullet"/>
+      <w:lvlText w:val=""/>
+      <w:lvlJc w:val="left"/>
+      <w:pPr>
+        <w:ind w:left="4320" w:hanging="360"/>
+      </w:pPr>
+      <w:rPr>
+        <w:rFonts w:ascii="Wingdings" w:hAnsi="Wingdings" w:hint="default"/>
+      </w:rPr>
+    </w:lvl>
+    <w:lvl w:ilvl="6" w:tplc="1C090001" w:tentative="1">
+      <w:start w:val="1"/>
+      <w:numFmt w:val="bullet"/>
+      <w:lvlText w:val=""/>
+      <w:lvlJc w:val="left"/>
+      <w:pPr>
+        <w:ind w:left="5040" w:hanging="360"/>
+      </w:pPr>
+      <w:rPr>
+        <w:rFonts w:ascii="Symbol" w:hAnsi="Symbol" w:hint="default"/>
+      </w:rPr>
+    </w:lvl>
+    <w:lvl w:ilvl="7" w:tplc="1C090003" w:tentative="1">
+      <w:start w:val="1"/>
+      <w:numFmt w:val="bullet"/>
+      <w:lvlText w:val="o"/>
+      <w:lvlJc w:val="left"/>
+      <w:pPr>
+        <w:ind w:left="5760" w:hanging="360"/>
+      </w:pPr>
+      <w:rPr>
+        <w:rFonts w:ascii="Courier New" w:hAnsi="Courier New" w:cs="Courier New" w:hint="default"/>
+      </w:rPr>
+    </w:lvl>
+    <w:lvl w:ilvl="8" w:tplc="1C090005" w:tentative="1">
+      <w:start w:val="1"/>
+      <w:numFmt w:val="bullet"/>
+      <w:lvlText w:val=""/>
+      <w:lvlJc w:val="left"/>
+      <w:pPr>
+        <w:ind w:left="6480" w:hanging="360"/>
+      </w:pPr>
+      <w:rPr>
+        <w:rFonts w:ascii="Wingdings" w:hAnsi="Wingdings" w:hint="default"/>
+      </w:rPr>
+    </w:lvl>
+  </w:abstractNum>
+  <w:abstractNum w:abstractNumId="7" w15:restartNumberingAfterBreak="0">
     <w:nsid w:val="3A3A09CF"/>
     <w:multiLevelType w:val="multilevel"/>
     <w:tmpl w:val="00CE43B4"/>
@@ -3189,7 +4397,7 @@
       </w:rPr>
     </w:lvl>
   </w:abstractNum>
-  <w:abstractNum w:abstractNumId="4" w15:restartNumberingAfterBreak="0">
+  <w:abstractNum w:abstractNumId="8" w15:restartNumberingAfterBreak="0">
     <w:nsid w:val="58D53777"/>
     <w:multiLevelType w:val="hybridMultilevel"/>
     <w:tmpl w:val="8D86EF4A"/>
@@ -3302,7 +4510,120 @@
       </w:rPr>
     </w:lvl>
   </w:abstractNum>
-  <w:abstractNum w:abstractNumId="5" w15:restartNumberingAfterBreak="0">
+  <w:abstractNum w:abstractNumId="9" w15:restartNumberingAfterBreak="0">
+    <w:nsid w:val="5A094F5F"/>
+    <w:multiLevelType w:val="hybridMultilevel"/>
+    <w:tmpl w:val="77B263A0"/>
+    <w:lvl w:ilvl="0" w:tplc="1C090001">
+      <w:start w:val="1"/>
+      <w:numFmt w:val="bullet"/>
+      <w:lvlText w:val=""/>
+      <w:lvlJc w:val="left"/>
+      <w:pPr>
+        <w:ind w:left="720" w:hanging="360"/>
+      </w:pPr>
+      <w:rPr>
+        <w:rFonts w:ascii="Symbol" w:hAnsi="Symbol" w:hint="default"/>
+      </w:rPr>
+    </w:lvl>
+    <w:lvl w:ilvl="1" w:tplc="1C090003" w:tentative="1">
+      <w:start w:val="1"/>
+      <w:numFmt w:val="bullet"/>
+      <w:lvlText w:val="o"/>
+      <w:lvlJc w:val="left"/>
+      <w:pPr>
+        <w:ind w:left="1440" w:hanging="360"/>
+      </w:pPr>
+      <w:rPr>
+        <w:rFonts w:ascii="Courier New" w:hAnsi="Courier New" w:cs="Courier New" w:hint="default"/>
+      </w:rPr>
+    </w:lvl>
+    <w:lvl w:ilvl="2" w:tplc="1C090005" w:tentative="1">
+      <w:start w:val="1"/>
+      <w:numFmt w:val="bullet"/>
+      <w:lvlText w:val=""/>
+      <w:lvlJc w:val="left"/>
+      <w:pPr>
+        <w:ind w:left="2160" w:hanging="360"/>
+      </w:pPr>
+      <w:rPr>
+        <w:rFonts w:ascii="Wingdings" w:hAnsi="Wingdings" w:hint="default"/>
+      </w:rPr>
+    </w:lvl>
+    <w:lvl w:ilvl="3" w:tplc="1C090001" w:tentative="1">
+      <w:start w:val="1"/>
+      <w:numFmt w:val="bullet"/>
+      <w:lvlText w:val=""/>
+      <w:lvlJc w:val="left"/>
+      <w:pPr>
+        <w:ind w:left="2880" w:hanging="360"/>
+      </w:pPr>
+      <w:rPr>
+        <w:rFonts w:ascii="Symbol" w:hAnsi="Symbol" w:hint="default"/>
+      </w:rPr>
+    </w:lvl>
+    <w:lvl w:ilvl="4" w:tplc="1C090003" w:tentative="1">
+      <w:start w:val="1"/>
+      <w:numFmt w:val="bullet"/>
+      <w:lvlText w:val="o"/>
+      <w:lvlJc w:val="left"/>
+      <w:pPr>
+        <w:ind w:left="3600" w:hanging="360"/>
+      </w:pPr>
+      <w:rPr>
+        <w:rFonts w:ascii="Courier New" w:hAnsi="Courier New" w:cs="Courier New" w:hint="default"/>
+      </w:rPr>
+    </w:lvl>
+    <w:lvl w:ilvl="5" w:tplc="1C090005" w:tentative="1">
+      <w:start w:val="1"/>
+      <w:numFmt w:val="bullet"/>
+      <w:lvlText w:val=""/>
+      <w:lvlJc w:val="left"/>
+      <w:pPr>
+        <w:ind w:left="4320" w:hanging="360"/>
+      </w:pPr>
+      <w:rPr>
+        <w:rFonts w:ascii="Wingdings" w:hAnsi="Wingdings" w:hint="default"/>
+      </w:rPr>
+    </w:lvl>
+    <w:lvl w:ilvl="6" w:tplc="1C090001" w:tentative="1">
+      <w:start w:val="1"/>
+      <w:numFmt w:val="bullet"/>
+      <w:lvlText w:val=""/>
+      <w:lvlJc w:val="left"/>
+      <w:pPr>
+        <w:ind w:left="5040" w:hanging="360"/>
+      </w:pPr>
+      <w:rPr>
+        <w:rFonts w:ascii="Symbol" w:hAnsi="Symbol" w:hint="default"/>
+      </w:rPr>
+    </w:lvl>
+    <w:lvl w:ilvl="7" w:tplc="1C090003" w:tentative="1">
+      <w:start w:val="1"/>
+      <w:numFmt w:val="bullet"/>
+      <w:lvlText w:val="o"/>
+      <w:lvlJc w:val="left"/>
+      <w:pPr>
+        <w:ind w:left="5760" w:hanging="360"/>
+      </w:pPr>
+      <w:rPr>
+        <w:rFonts w:ascii="Courier New" w:hAnsi="Courier New" w:cs="Courier New" w:hint="default"/>
+      </w:rPr>
+    </w:lvl>
+    <w:lvl w:ilvl="8" w:tplc="1C090005" w:tentative="1">
+      <w:start w:val="1"/>
+      <w:numFmt w:val="bullet"/>
+      <w:lvlText w:val=""/>
+      <w:lvlJc w:val="left"/>
+      <w:pPr>
+        <w:ind w:left="6480" w:hanging="360"/>
+      </w:pPr>
+      <w:rPr>
+        <w:rFonts w:ascii="Wingdings" w:hAnsi="Wingdings" w:hint="default"/>
+      </w:rPr>
+    </w:lvl>
+  </w:abstractNum>
+  <w:abstractNum w:abstractNumId="10" w15:restartNumberingAfterBreak="0">
     <w:nsid w:val="5AEB23BA"/>
     <w:multiLevelType w:val="hybridMultilevel"/>
     <w:tmpl w:val="90C42F20"/>
@@ -3415,7 +4736,7 @@
       </w:rPr>
     </w:lvl>
   </w:abstractNum>
-  <w:abstractNum w:abstractNumId="6" w15:restartNumberingAfterBreak="0">
+  <w:abstractNum w:abstractNumId="11" w15:restartNumberingAfterBreak="0">
     <w:nsid w:val="6AC7292D"/>
     <w:multiLevelType w:val="hybridMultilevel"/>
     <w:tmpl w:val="4808E86C"/>
@@ -3504,7 +4825,7 @@
       </w:pPr>
     </w:lvl>
   </w:abstractNum>
-  <w:abstractNum w:abstractNumId="7" w15:restartNumberingAfterBreak="0">
+  <w:abstractNum w:abstractNumId="12" w15:restartNumberingAfterBreak="0">
     <w:nsid w:val="6C6A7A91"/>
     <w:multiLevelType w:val="hybridMultilevel"/>
     <w:tmpl w:val="E1C4B69E"/>
@@ -3617,29 +4938,160 @@
       </w:rPr>
     </w:lvl>
   </w:abstractNum>
+  <w:abstractNum w:abstractNumId="13" w15:restartNumberingAfterBreak="0">
+    <w:nsid w:val="7F397E66"/>
+    <w:multiLevelType w:val="hybridMultilevel"/>
+    <w:tmpl w:val="CD6A0FBE"/>
+    <w:lvl w:ilvl="0" w:tplc="1C090001">
+      <w:start w:val="1"/>
+      <w:numFmt w:val="bullet"/>
+      <w:lvlText w:val=""/>
+      <w:lvlJc w:val="left"/>
+      <w:pPr>
+        <w:ind w:left="720" w:hanging="360"/>
+      </w:pPr>
+      <w:rPr>
+        <w:rFonts w:ascii="Symbol" w:hAnsi="Symbol" w:hint="default"/>
+      </w:rPr>
+    </w:lvl>
+    <w:lvl w:ilvl="1" w:tplc="1C090003" w:tentative="1">
+      <w:start w:val="1"/>
+      <w:numFmt w:val="bullet"/>
+      <w:lvlText w:val="o"/>
+      <w:lvlJc w:val="left"/>
+      <w:pPr>
+        <w:ind w:left="1440" w:hanging="360"/>
+      </w:pPr>
+      <w:rPr>
+        <w:rFonts w:ascii="Courier New" w:hAnsi="Courier New" w:cs="Courier New" w:hint="default"/>
+      </w:rPr>
+    </w:lvl>
+    <w:lvl w:ilvl="2" w:tplc="1C090005" w:tentative="1">
+      <w:start w:val="1"/>
+      <w:numFmt w:val="bullet"/>
+      <w:lvlText w:val=""/>
+      <w:lvlJc w:val="left"/>
+      <w:pPr>
+        <w:ind w:left="2160" w:hanging="360"/>
+      </w:pPr>
+      <w:rPr>
+        <w:rFonts w:ascii="Wingdings" w:hAnsi="Wingdings" w:hint="default"/>
+      </w:rPr>
+    </w:lvl>
+    <w:lvl w:ilvl="3" w:tplc="1C090001" w:tentative="1">
+      <w:start w:val="1"/>
+      <w:numFmt w:val="bullet"/>
+      <w:lvlText w:val=""/>
+      <w:lvlJc w:val="left"/>
+      <w:pPr>
+        <w:ind w:left="2880" w:hanging="360"/>
+      </w:pPr>
+      <w:rPr>
+        <w:rFonts w:ascii="Symbol" w:hAnsi="Symbol" w:hint="default"/>
+      </w:rPr>
+    </w:lvl>
+    <w:lvl w:ilvl="4" w:tplc="1C090003" w:tentative="1">
+      <w:start w:val="1"/>
+      <w:numFmt w:val="bullet"/>
+      <w:lvlText w:val="o"/>
+      <w:lvlJc w:val="left"/>
+      <w:pPr>
+        <w:ind w:left="3600" w:hanging="360"/>
+      </w:pPr>
+      <w:rPr>
+        <w:rFonts w:ascii="Courier New" w:hAnsi="Courier New" w:cs="Courier New" w:hint="default"/>
+      </w:rPr>
+    </w:lvl>
+    <w:lvl w:ilvl="5" w:tplc="1C090005" w:tentative="1">
+      <w:start w:val="1"/>
+      <w:numFmt w:val="bullet"/>
+      <w:lvlText w:val=""/>
+      <w:lvlJc w:val="left"/>
+      <w:pPr>
+        <w:ind w:left="4320" w:hanging="360"/>
+      </w:pPr>
+      <w:rPr>
+        <w:rFonts w:ascii="Wingdings" w:hAnsi="Wingdings" w:hint="default"/>
+      </w:rPr>
+    </w:lvl>
+    <w:lvl w:ilvl="6" w:tplc="1C090001" w:tentative="1">
+      <w:start w:val="1"/>
+      <w:numFmt w:val="bullet"/>
+      <w:lvlText w:val=""/>
+      <w:lvlJc w:val="left"/>
+      <w:pPr>
+        <w:ind w:left="5040" w:hanging="360"/>
+      </w:pPr>
+      <w:rPr>
+        <w:rFonts w:ascii="Symbol" w:hAnsi="Symbol" w:hint="default"/>
+      </w:rPr>
+    </w:lvl>
+    <w:lvl w:ilvl="7" w:tplc="1C090003" w:tentative="1">
+      <w:start w:val="1"/>
+      <w:numFmt w:val="bullet"/>
+      <w:lvlText w:val="o"/>
+      <w:lvlJc w:val="left"/>
+      <w:pPr>
+        <w:ind w:left="5760" w:hanging="360"/>
+      </w:pPr>
+      <w:rPr>
+        <w:rFonts w:ascii="Courier New" w:hAnsi="Courier New" w:cs="Courier New" w:hint="default"/>
+      </w:rPr>
+    </w:lvl>
+    <w:lvl w:ilvl="8" w:tplc="1C090005" w:tentative="1">
+      <w:start w:val="1"/>
+      <w:numFmt w:val="bullet"/>
+      <w:lvlText w:val=""/>
+      <w:lvlJc w:val="left"/>
+      <w:pPr>
+        <w:ind w:left="6480" w:hanging="360"/>
+      </w:pPr>
+      <w:rPr>
+        <w:rFonts w:ascii="Wingdings" w:hAnsi="Wingdings" w:hint="default"/>
+      </w:rPr>
+    </w:lvl>
+  </w:abstractNum>
   <w:num w:numId="1" w16cid:durableId="307049788">
+    <w:abstractNumId w:val="12"/>
+  </w:num>
+  <w:num w:numId="2" w16cid:durableId="2124883535">
+    <w:abstractNumId w:val="8"/>
+  </w:num>
+  <w:num w:numId="3" w16cid:durableId="904726264">
+    <w:abstractNumId w:val="1"/>
+  </w:num>
+  <w:num w:numId="4" w16cid:durableId="431971174">
+    <w:abstractNumId w:val="3"/>
+  </w:num>
+  <w:num w:numId="5" w16cid:durableId="1155805389">
+    <w:abstractNumId w:val="10"/>
+  </w:num>
+  <w:num w:numId="6" w16cid:durableId="1477186540">
     <w:abstractNumId w:val="7"/>
   </w:num>
-  <w:num w:numId="2" w16cid:durableId="2124883535">
-    <w:abstractNumId w:val="4"/>
+  <w:num w:numId="7" w16cid:durableId="2129271079">
+    <w:abstractNumId w:val="5"/>
   </w:num>
-  <w:num w:numId="3" w16cid:durableId="904726264">
+  <w:num w:numId="8" w16cid:durableId="689598992">
+    <w:abstractNumId w:val="11"/>
+  </w:num>
+  <w:num w:numId="9" w16cid:durableId="29502408">
+    <w:abstractNumId w:val="9"/>
+  </w:num>
+  <w:num w:numId="10" w16cid:durableId="503399458">
+    <w:abstractNumId w:val="13"/>
+  </w:num>
+  <w:num w:numId="11" w16cid:durableId="102386050">
+    <w:abstractNumId w:val="6"/>
+  </w:num>
+  <w:num w:numId="12" w16cid:durableId="525099631">
+    <w:abstractNumId w:val="2"/>
+  </w:num>
+  <w:num w:numId="13" w16cid:durableId="34353038">
     <w:abstractNumId w:val="0"/>
   </w:num>
-  <w:num w:numId="4" w16cid:durableId="431971174">
-    <w:abstractNumId w:val="1"/>
-  </w:num>
-  <w:num w:numId="5" w16cid:durableId="1155805389">
-    <w:abstractNumId w:val="5"/>
-  </w:num>
-  <w:num w:numId="6" w16cid:durableId="1477186540">
-    <w:abstractNumId w:val="3"/>
-  </w:num>
-  <w:num w:numId="7" w16cid:durableId="2129271079">
-    <w:abstractNumId w:val="2"/>
-  </w:num>
-  <w:num w:numId="8" w16cid:durableId="689598992">
-    <w:abstractNumId w:val="6"/>
+  <w:num w:numId="14" w16cid:durableId="948859251">
+    <w:abstractNumId w:val="4"/>
   </w:num>
 </w:numbering>
 </file>
@@ -4247,6 +5699,7 @@
   <w:style w:type="character" w:default="1" w:styleId="DefaultParagraphFont">
     <w:name w:val="Default Paragraph Font"/>
     <w:uiPriority w:val="1"/>
+    <w:semiHidden/>
     <w:unhideWhenUsed/>
   </w:style>
   <w:style w:type="table" w:default="1" w:styleId="TableNormal">
@@ -4939,6 +6392,7 @@
   </w:compat>
   <w:rsids>
     <w:rsidRoot w:val="00950556"/>
+    <w:rsid w:val="000B3F7F"/>
     <w:rsid w:val="004F2373"/>
     <w:rsid w:val="008171D7"/>
     <w:rsid w:val="008613B0"/>
@@ -4946,6 +6400,7 @@
     <w:rsid w:val="009E413C"/>
     <w:rsid w:val="00AD3DB1"/>
     <w:rsid w:val="00C645EB"/>
+    <w:rsid w:val="00EC7964"/>
     <w:rsid w:val="00F01194"/>
   </w:rsids>
   <m:mathPr>
@@ -5717,10 +7172,22 @@
 </CoverPageProperties>
 </file>
 
+<file path=customXml/item2.xml><?xml version="1.0" encoding="utf-8"?>
+<b:Sources xmlns:b="http://schemas.openxmlformats.org/officeDocument/2006/bibliography" xmlns="http://schemas.openxmlformats.org/officeDocument/2006/bibliography" SelectedStyle="\APASixthEditionOfficeOnline.xsl" StyleName="APA" Version="6"/>
+</file>
+
 <file path=customXml/itemProps1.xml><?xml version="1.0" encoding="utf-8"?>
 <ds:datastoreItem xmlns:ds="http://schemas.openxmlformats.org/officeDocument/2006/customXml" ds:itemID="{55AF091B-3C7A-41E3-B477-F2FDAA23CFDA}">
   <ds:schemaRefs>
     <ds:schemaRef ds:uri="http://schemas.microsoft.com/office/2006/coverPageProps"/>
   </ds:schemaRefs>
 </ds:datastoreItem>
+</file>
+
+<file path=customXml/itemProps2.xml><?xml version="1.0" encoding="utf-8"?>
+<ds:datastoreItem xmlns:ds="http://schemas.openxmlformats.org/officeDocument/2006/customXml" ds:itemID="{B2473E39-45F5-4EDA-A029-3B7303363D48}">
+  <ds:schemaRefs>
+    <ds:schemaRef ds:uri="http://schemas.openxmlformats.org/officeDocument/2006/bibliography"/>
+  </ds:schemaRefs>
+</ds:datastoreItem>
 </file>
</xml_diff>